<commit_message>
Version 7.5.1-preview: [V8] Added support for JavaScript explicit resource management and script-side host object disposal (GitHub Issue #533); [V8] added support for JavaScript object disposal from the host; added JavaScriptObjectFlags: Iterable, AsyncIterable, Disposable, AsyncDisposable; added IJavaScriptObject.Update; made HostItemFlags.DirectAccess apply to all fully public classes by default (GitHub Discussion #626); added HostSettings.DisableInteropAssemblyConstruction (GitHub Issue #645); added ScriptEngine.MarshalEnumAsUnderlyingType and AcceptEnumAsUnderlyingType (GitHub Discussion #693); [V8] updated V8FastArgs to use ArrayPool; removed initialization script minimization to ease debugging; updated API documentation. Tested with V8 14.3.127.17.
</commit_message>
<xml_diff>
--- a/ClearScript/doc/Build.docx
+++ b/ClearScript/doc/Build.docx
@@ -1,6 +1,6 @@
 
 <file path=word/document.xml><?xml version="1.0" encoding="utf-8"?>
-<w:document xmlns:wpc="http://schemas.microsoft.com/office/word/2010/wordprocessingCanvas" xmlns:cx="http://schemas.microsoft.com/office/drawing/2014/chartex" xmlns:cx1="http://schemas.microsoft.com/office/drawing/2015/9/8/chartex" xmlns:cx2="http://schemas.microsoft.com/office/drawing/2015/10/21/chartex" xmlns:cx3="http://schemas.microsoft.com/office/drawing/2016/5/9/chartex" xmlns:cx4="http://schemas.microsoft.com/office/drawing/2016/5/10/chartex" xmlns:cx5="http://schemas.microsoft.com/office/drawing/2016/5/11/chartex" xmlns:cx6="http://schemas.microsoft.com/office/drawing/2016/5/12/chartex" xmlns:cx7="http://schemas.microsoft.com/office/drawing/2016/5/13/chartex" xmlns:cx8="http://schemas.microsoft.com/office/drawing/2016/5/14/chartex" xmlns:mc="http://schemas.openxmlformats.org/markup-compatibility/2006" xmlns:aink="http://schemas.microsoft.com/office/drawing/2016/ink" xmlns:am3d="http://schemas.microsoft.com/office/drawing/2017/model3d" xmlns:o="urn:schemas-microsoft-com:office:office" xmlns:oel="http://schemas.microsoft.com/office/2019/extlst" xmlns:r="http://schemas.openxmlformats.org/officeDocument/2006/relationships" xmlns:m="http://schemas.openxmlformats.org/officeDocument/2006/math" xmlns:v="urn:schemas-microsoft-com:vml" xmlns:wp14="http://schemas.microsoft.com/office/word/2010/wordprocessingDrawing" xmlns:wp="http://schemas.openxmlformats.org/drawingml/2006/wordprocessingDrawing" xmlns:w10="urn:schemas-microsoft-com:office:word" xmlns:w="http://schemas.openxmlformats.org/wordprocessingml/2006/main" xmlns:w14="http://schemas.microsoft.com/office/word/2010/wordml" xmlns:w15="http://schemas.microsoft.com/office/word/2012/wordml" xmlns:w16cex="http://schemas.microsoft.com/office/word/2018/wordml/cex" xmlns:w16cid="http://schemas.microsoft.com/office/word/2016/wordml/cid" xmlns:w16="http://schemas.microsoft.com/office/word/2018/wordml" xmlns:w16du="http://schemas.microsoft.com/office/word/2023/wordml/word16du" xmlns:w16sdtdh="http://schemas.microsoft.com/office/word/2020/wordml/sdtdatahash" xmlns:w16se="http://schemas.microsoft.com/office/word/2015/wordml/symex" xmlns:wpg="http://schemas.microsoft.com/office/word/2010/wordprocessingGroup" xmlns:wpi="http://schemas.microsoft.com/office/word/2010/wordprocessingInk" xmlns:wne="http://schemas.microsoft.com/office/word/2006/wordml" xmlns:wps="http://schemas.microsoft.com/office/word/2010/wordprocessingShape" mc:Ignorable="w14 w15 w16se w16cid w16 w16cex w16sdtdh w16du wp14">
+<w:document xmlns:wpc="http://schemas.microsoft.com/office/word/2010/wordprocessingCanvas" xmlns:cx="http://schemas.microsoft.com/office/drawing/2014/chartex" xmlns:cx1="http://schemas.microsoft.com/office/drawing/2015/9/8/chartex" xmlns:cx2="http://schemas.microsoft.com/office/drawing/2015/10/21/chartex" xmlns:cx3="http://schemas.microsoft.com/office/drawing/2016/5/9/chartex" xmlns:cx4="http://schemas.microsoft.com/office/drawing/2016/5/10/chartex" xmlns:cx5="http://schemas.microsoft.com/office/drawing/2016/5/11/chartex" xmlns:cx6="http://schemas.microsoft.com/office/drawing/2016/5/12/chartex" xmlns:cx7="http://schemas.microsoft.com/office/drawing/2016/5/13/chartex" xmlns:cx8="http://schemas.microsoft.com/office/drawing/2016/5/14/chartex" xmlns:mc="http://schemas.openxmlformats.org/markup-compatibility/2006" xmlns:aink="http://schemas.microsoft.com/office/drawing/2016/ink" xmlns:am3d="http://schemas.microsoft.com/office/drawing/2017/model3d" xmlns:o="urn:schemas-microsoft-com:office:office" xmlns:oel="http://schemas.microsoft.com/office/2019/extlst" xmlns:r="http://schemas.openxmlformats.org/officeDocument/2006/relationships" xmlns:m="http://schemas.openxmlformats.org/officeDocument/2006/math" xmlns:v="urn:schemas-microsoft-com:vml" xmlns:wp14="http://schemas.microsoft.com/office/word/2010/wordprocessingDrawing" xmlns:wp="http://schemas.openxmlformats.org/drawingml/2006/wordprocessingDrawing" xmlns:w10="urn:schemas-microsoft-com:office:word" xmlns:w="http://schemas.openxmlformats.org/wordprocessingml/2006/main" xmlns:w14="http://schemas.microsoft.com/office/word/2010/wordml" xmlns:w15="http://schemas.microsoft.com/office/word/2012/wordml" xmlns:w16cex="http://schemas.microsoft.com/office/word/2018/wordml/cex" xmlns:w16cid="http://schemas.microsoft.com/office/word/2016/wordml/cid" xmlns:w16="http://schemas.microsoft.com/office/word/2018/wordml" xmlns:w16du="http://schemas.microsoft.com/office/word/2023/wordml/word16du" xmlns:w16sdtdh="http://schemas.microsoft.com/office/word/2020/wordml/sdtdatahash" xmlns:w16sdtfl="http://schemas.microsoft.com/office/word/2024/wordml/sdtformatlock" xmlns:w16se="http://schemas.microsoft.com/office/word/2015/wordml/symex" xmlns:wpg="http://schemas.microsoft.com/office/word/2010/wordprocessingGroup" xmlns:wpi="http://schemas.microsoft.com/office/word/2010/wordprocessingInk" xmlns:wne="http://schemas.microsoft.com/office/word/2006/wordml" xmlns:wps="http://schemas.microsoft.com/office/word/2010/wordprocessingShape" mc:Ignorable="w14 w15 w16se w16cid w16 w16cex w16sdtdh w16sdtfl w16du wp14">
   <w:body>
     <w:p>
       <w:pPr>
@@ -1759,7 +1759,19 @@
           <w:rPr>
             <w:rStyle w:val="Hyperlink"/>
           </w:rPr>
-          <w:t>ClearScript Library Reference</w:t>
+          <w:t>ClearScript Library R</w:t>
+        </w:r>
+        <w:r>
+          <w:rPr>
+            <w:rStyle w:val="Hyperlink"/>
+          </w:rPr>
+          <w:t>e</w:t>
+        </w:r>
+        <w:r>
+          <w:rPr>
+            <w:rStyle w:val="Hyperlink"/>
+          </w:rPr>
+          <w:t>ference</w:t>
         </w:r>
       </w:hyperlink>
       <w:r>
@@ -5948,7 +5960,27 @@
             <w:sz w:val="20"/>
             <w:szCs w:val="20"/>
           </w:rPr>
-          <w:t>V8ScriptEngine</w:t>
+          <w:t>V</w:t>
+        </w:r>
+        <w:r>
+          <w:rPr>
+            <w:rStyle w:val="Hyperlink"/>
+            <w:rFonts w:ascii="Consolas" w:hAnsi="Consolas"/>
+            <w:b/>
+            <w:sz w:val="20"/>
+            <w:szCs w:val="20"/>
+          </w:rPr>
+          <w:t>8</w:t>
+        </w:r>
+        <w:r>
+          <w:rPr>
+            <w:rStyle w:val="Hyperlink"/>
+            <w:rFonts w:ascii="Consolas" w:hAnsi="Consolas"/>
+            <w:b/>
+            <w:sz w:val="20"/>
+            <w:szCs w:val="20"/>
+          </w:rPr>
+          <w:t>ScriptEngine</w:t>
         </w:r>
       </w:hyperlink>
       <w:r>
@@ -5959,7 +5991,13 @@
         <w:fldChar w:fldCharType="begin"/>
       </w:r>
       <w:r>
-        <w:instrText xml:space="preserve"> HYPERLINK "https://microsoft.github.io/ClearScript/Reference/html/T_Microsoft_ClearScript_V8_V8ScriptEngineFlags.htm" </w:instrText>
+        <w:instrText xml:space="preserve"> HYPERLINK "https://</w:instrText>
+      </w:r>
+      <w:r>
+        <w:instrText>clearscript.clearfoundry.net</w:instrText>
+      </w:r>
+      <w:r>
+        <w:instrText xml:space="preserve">/Reference/html/T_Microsoft_ClearScript_V8_V8ScriptEngineFlags.htm" </w:instrText>
       </w:r>
       <w:r>
         <w:fldChar w:fldCharType="separate"/>
@@ -6491,7 +6529,7 @@
 </file>
 
 <file path=word/endnotes.xml><?xml version="1.0" encoding="utf-8"?>
-<w:endnotes xmlns:wpc="http://schemas.microsoft.com/office/word/2010/wordprocessingCanvas" xmlns:cx="http://schemas.microsoft.com/office/drawing/2014/chartex" xmlns:cx1="http://schemas.microsoft.com/office/drawing/2015/9/8/chartex" xmlns:cx2="http://schemas.microsoft.com/office/drawing/2015/10/21/chartex" xmlns:cx3="http://schemas.microsoft.com/office/drawing/2016/5/9/chartex" xmlns:cx4="http://schemas.microsoft.com/office/drawing/2016/5/10/chartex" xmlns:cx5="http://schemas.microsoft.com/office/drawing/2016/5/11/chartex" xmlns:cx6="http://schemas.microsoft.com/office/drawing/2016/5/12/chartex" xmlns:cx7="http://schemas.microsoft.com/office/drawing/2016/5/13/chartex" xmlns:cx8="http://schemas.microsoft.com/office/drawing/2016/5/14/chartex" xmlns:mc="http://schemas.openxmlformats.org/markup-compatibility/2006" xmlns:aink="http://schemas.microsoft.com/office/drawing/2016/ink" xmlns:am3d="http://schemas.microsoft.com/office/drawing/2017/model3d" xmlns:o="urn:schemas-microsoft-com:office:office" xmlns:oel="http://schemas.microsoft.com/office/2019/extlst" xmlns:r="http://schemas.openxmlformats.org/officeDocument/2006/relationships" xmlns:m="http://schemas.openxmlformats.org/officeDocument/2006/math" xmlns:v="urn:schemas-microsoft-com:vml" xmlns:wp14="http://schemas.microsoft.com/office/word/2010/wordprocessingDrawing" xmlns:wp="http://schemas.openxmlformats.org/drawingml/2006/wordprocessingDrawing" xmlns:w10="urn:schemas-microsoft-com:office:word" xmlns:w="http://schemas.openxmlformats.org/wordprocessingml/2006/main" xmlns:w14="http://schemas.microsoft.com/office/word/2010/wordml" xmlns:w15="http://schemas.microsoft.com/office/word/2012/wordml" xmlns:w16cex="http://schemas.microsoft.com/office/word/2018/wordml/cex" xmlns:w16cid="http://schemas.microsoft.com/office/word/2016/wordml/cid" xmlns:w16="http://schemas.microsoft.com/office/word/2018/wordml" xmlns:w16du="http://schemas.microsoft.com/office/word/2023/wordml/word16du" xmlns:w16sdtdh="http://schemas.microsoft.com/office/word/2020/wordml/sdtdatahash" xmlns:w16se="http://schemas.microsoft.com/office/word/2015/wordml/symex" xmlns:wpg="http://schemas.microsoft.com/office/word/2010/wordprocessingGroup" xmlns:wpi="http://schemas.microsoft.com/office/word/2010/wordprocessingInk" xmlns:wne="http://schemas.microsoft.com/office/word/2006/wordml" xmlns:wps="http://schemas.microsoft.com/office/word/2010/wordprocessingShape" mc:Ignorable="w14 w15 w16se w16cid w16 w16cex w16sdtdh w16du wp14">
+<w:endnotes xmlns:wpc="http://schemas.microsoft.com/office/word/2010/wordprocessingCanvas" xmlns:cx="http://schemas.microsoft.com/office/drawing/2014/chartex" xmlns:cx1="http://schemas.microsoft.com/office/drawing/2015/9/8/chartex" xmlns:cx2="http://schemas.microsoft.com/office/drawing/2015/10/21/chartex" xmlns:cx3="http://schemas.microsoft.com/office/drawing/2016/5/9/chartex" xmlns:cx4="http://schemas.microsoft.com/office/drawing/2016/5/10/chartex" xmlns:cx5="http://schemas.microsoft.com/office/drawing/2016/5/11/chartex" xmlns:cx6="http://schemas.microsoft.com/office/drawing/2016/5/12/chartex" xmlns:cx7="http://schemas.microsoft.com/office/drawing/2016/5/13/chartex" xmlns:cx8="http://schemas.microsoft.com/office/drawing/2016/5/14/chartex" xmlns:mc="http://schemas.openxmlformats.org/markup-compatibility/2006" xmlns:aink="http://schemas.microsoft.com/office/drawing/2016/ink" xmlns:am3d="http://schemas.microsoft.com/office/drawing/2017/model3d" xmlns:o="urn:schemas-microsoft-com:office:office" xmlns:oel="http://schemas.microsoft.com/office/2019/extlst" xmlns:r="http://schemas.openxmlformats.org/officeDocument/2006/relationships" xmlns:m="http://schemas.openxmlformats.org/officeDocument/2006/math" xmlns:v="urn:schemas-microsoft-com:vml" xmlns:wp14="http://schemas.microsoft.com/office/word/2010/wordprocessingDrawing" xmlns:wp="http://schemas.openxmlformats.org/drawingml/2006/wordprocessingDrawing" xmlns:w10="urn:schemas-microsoft-com:office:word" xmlns:w="http://schemas.openxmlformats.org/wordprocessingml/2006/main" xmlns:w14="http://schemas.microsoft.com/office/word/2010/wordml" xmlns:w15="http://schemas.microsoft.com/office/word/2012/wordml" xmlns:w16cex="http://schemas.microsoft.com/office/word/2018/wordml/cex" xmlns:w16cid="http://schemas.microsoft.com/office/word/2016/wordml/cid" xmlns:w16="http://schemas.microsoft.com/office/word/2018/wordml" xmlns:w16du="http://schemas.microsoft.com/office/word/2023/wordml/word16du" xmlns:w16sdtdh="http://schemas.microsoft.com/office/word/2020/wordml/sdtdatahash" xmlns:w16sdtfl="http://schemas.microsoft.com/office/word/2024/wordml/sdtformatlock" xmlns:w16se="http://schemas.microsoft.com/office/word/2015/wordml/symex" xmlns:wpg="http://schemas.microsoft.com/office/word/2010/wordprocessingGroup" xmlns:wpi="http://schemas.microsoft.com/office/word/2010/wordprocessingInk" xmlns:wne="http://schemas.microsoft.com/office/word/2006/wordml" xmlns:wps="http://schemas.microsoft.com/office/word/2010/wordprocessingShape" mc:Ignorable="w14 w15 w16se w16cid w16 w16cex w16sdtdh w16sdtfl w16du wp14">
   <w:endnote w:type="separator" w:id="-1">
     <w:p>
       <w:pPr>
@@ -6516,7 +6554,7 @@
 </file>
 
 <file path=word/footnotes.xml><?xml version="1.0" encoding="utf-8"?>
-<w:footnotes xmlns:wpc="http://schemas.microsoft.com/office/word/2010/wordprocessingCanvas" xmlns:cx="http://schemas.microsoft.com/office/drawing/2014/chartex" xmlns:cx1="http://schemas.microsoft.com/office/drawing/2015/9/8/chartex" xmlns:cx2="http://schemas.microsoft.com/office/drawing/2015/10/21/chartex" xmlns:cx3="http://schemas.microsoft.com/office/drawing/2016/5/9/chartex" xmlns:cx4="http://schemas.microsoft.com/office/drawing/2016/5/10/chartex" xmlns:cx5="http://schemas.microsoft.com/office/drawing/2016/5/11/chartex" xmlns:cx6="http://schemas.microsoft.com/office/drawing/2016/5/12/chartex" xmlns:cx7="http://schemas.microsoft.com/office/drawing/2016/5/13/chartex" xmlns:cx8="http://schemas.microsoft.com/office/drawing/2016/5/14/chartex" xmlns:mc="http://schemas.openxmlformats.org/markup-compatibility/2006" xmlns:aink="http://schemas.microsoft.com/office/drawing/2016/ink" xmlns:am3d="http://schemas.microsoft.com/office/drawing/2017/model3d" xmlns:o="urn:schemas-microsoft-com:office:office" xmlns:oel="http://schemas.microsoft.com/office/2019/extlst" xmlns:r="http://schemas.openxmlformats.org/officeDocument/2006/relationships" xmlns:m="http://schemas.openxmlformats.org/officeDocument/2006/math" xmlns:v="urn:schemas-microsoft-com:vml" xmlns:wp14="http://schemas.microsoft.com/office/word/2010/wordprocessingDrawing" xmlns:wp="http://schemas.openxmlformats.org/drawingml/2006/wordprocessingDrawing" xmlns:w10="urn:schemas-microsoft-com:office:word" xmlns:w="http://schemas.openxmlformats.org/wordprocessingml/2006/main" xmlns:w14="http://schemas.microsoft.com/office/word/2010/wordml" xmlns:w15="http://schemas.microsoft.com/office/word/2012/wordml" xmlns:w16cex="http://schemas.microsoft.com/office/word/2018/wordml/cex" xmlns:w16cid="http://schemas.microsoft.com/office/word/2016/wordml/cid" xmlns:w16="http://schemas.microsoft.com/office/word/2018/wordml" xmlns:w16du="http://schemas.microsoft.com/office/word/2023/wordml/word16du" xmlns:w16sdtdh="http://schemas.microsoft.com/office/word/2020/wordml/sdtdatahash" xmlns:w16se="http://schemas.microsoft.com/office/word/2015/wordml/symex" xmlns:wpg="http://schemas.microsoft.com/office/word/2010/wordprocessingGroup" xmlns:wpi="http://schemas.microsoft.com/office/word/2010/wordprocessingInk" xmlns:wne="http://schemas.microsoft.com/office/word/2006/wordml" xmlns:wps="http://schemas.microsoft.com/office/word/2010/wordprocessingShape" mc:Ignorable="w14 w15 w16se w16cid w16 w16cex w16sdtdh w16du wp14">
+<w:footnotes xmlns:wpc="http://schemas.microsoft.com/office/word/2010/wordprocessingCanvas" xmlns:cx="http://schemas.microsoft.com/office/drawing/2014/chartex" xmlns:cx1="http://schemas.microsoft.com/office/drawing/2015/9/8/chartex" xmlns:cx2="http://schemas.microsoft.com/office/drawing/2015/10/21/chartex" xmlns:cx3="http://schemas.microsoft.com/office/drawing/2016/5/9/chartex" xmlns:cx4="http://schemas.microsoft.com/office/drawing/2016/5/10/chartex" xmlns:cx5="http://schemas.microsoft.com/office/drawing/2016/5/11/chartex" xmlns:cx6="http://schemas.microsoft.com/office/drawing/2016/5/12/chartex" xmlns:cx7="http://schemas.microsoft.com/office/drawing/2016/5/13/chartex" xmlns:cx8="http://schemas.microsoft.com/office/drawing/2016/5/14/chartex" xmlns:mc="http://schemas.openxmlformats.org/markup-compatibility/2006" xmlns:aink="http://schemas.microsoft.com/office/drawing/2016/ink" xmlns:am3d="http://schemas.microsoft.com/office/drawing/2017/model3d" xmlns:o="urn:schemas-microsoft-com:office:office" xmlns:oel="http://schemas.microsoft.com/office/2019/extlst" xmlns:r="http://schemas.openxmlformats.org/officeDocument/2006/relationships" xmlns:m="http://schemas.openxmlformats.org/officeDocument/2006/math" xmlns:v="urn:schemas-microsoft-com:vml" xmlns:wp14="http://schemas.microsoft.com/office/word/2010/wordprocessingDrawing" xmlns:wp="http://schemas.openxmlformats.org/drawingml/2006/wordprocessingDrawing" xmlns:w10="urn:schemas-microsoft-com:office:word" xmlns:w="http://schemas.openxmlformats.org/wordprocessingml/2006/main" xmlns:w14="http://schemas.microsoft.com/office/word/2010/wordml" xmlns:w15="http://schemas.microsoft.com/office/word/2012/wordml" xmlns:w16cex="http://schemas.microsoft.com/office/word/2018/wordml/cex" xmlns:w16cid="http://schemas.microsoft.com/office/word/2016/wordml/cid" xmlns:w16="http://schemas.microsoft.com/office/word/2018/wordml" xmlns:w16du="http://schemas.microsoft.com/office/word/2023/wordml/word16du" xmlns:w16sdtdh="http://schemas.microsoft.com/office/word/2020/wordml/sdtdatahash" xmlns:w16sdtfl="http://schemas.microsoft.com/office/word/2024/wordml/sdtformatlock" xmlns:w16se="http://schemas.microsoft.com/office/word/2015/wordml/symex" xmlns:wpg="http://schemas.microsoft.com/office/word/2010/wordprocessingGroup" xmlns:wpi="http://schemas.microsoft.com/office/word/2010/wordprocessingInk" xmlns:wne="http://schemas.microsoft.com/office/word/2006/wordml" xmlns:wps="http://schemas.microsoft.com/office/word/2010/wordprocessingShape" mc:Ignorable="w14 w15 w16se w16cid w16 w16cex w16sdtdh w16sdtfl w16du wp14">
   <w:footnote w:type="separator" w:id="-1">
     <w:p>
       <w:pPr>
@@ -6541,7 +6579,7 @@
 </file>
 
 <file path=word/numbering.xml><?xml version="1.0" encoding="utf-8"?>
-<w:numbering xmlns:wpc="http://schemas.microsoft.com/office/word/2010/wordprocessingCanvas" xmlns:cx="http://schemas.microsoft.com/office/drawing/2014/chartex" xmlns:cx1="http://schemas.microsoft.com/office/drawing/2015/9/8/chartex" xmlns:cx2="http://schemas.microsoft.com/office/drawing/2015/10/21/chartex" xmlns:cx3="http://schemas.microsoft.com/office/drawing/2016/5/9/chartex" xmlns:cx4="http://schemas.microsoft.com/office/drawing/2016/5/10/chartex" xmlns:cx5="http://schemas.microsoft.com/office/drawing/2016/5/11/chartex" xmlns:cx6="http://schemas.microsoft.com/office/drawing/2016/5/12/chartex" xmlns:cx7="http://schemas.microsoft.com/office/drawing/2016/5/13/chartex" xmlns:cx8="http://schemas.microsoft.com/office/drawing/2016/5/14/chartex" xmlns:mc="http://schemas.openxmlformats.org/markup-compatibility/2006" xmlns:aink="http://schemas.microsoft.com/office/drawing/2016/ink" xmlns:am3d="http://schemas.microsoft.com/office/drawing/2017/model3d" xmlns:o="urn:schemas-microsoft-com:office:office" xmlns:oel="http://schemas.microsoft.com/office/2019/extlst" xmlns:r="http://schemas.openxmlformats.org/officeDocument/2006/relationships" xmlns:m="http://schemas.openxmlformats.org/officeDocument/2006/math" xmlns:v="urn:schemas-microsoft-com:vml" xmlns:wp14="http://schemas.microsoft.com/office/word/2010/wordprocessingDrawing" xmlns:wp="http://schemas.openxmlformats.org/drawingml/2006/wordprocessingDrawing" xmlns:w10="urn:schemas-microsoft-com:office:word" xmlns:w="http://schemas.openxmlformats.org/wordprocessingml/2006/main" xmlns:w14="http://schemas.microsoft.com/office/word/2010/wordml" xmlns:w15="http://schemas.microsoft.com/office/word/2012/wordml" xmlns:w16cex="http://schemas.microsoft.com/office/word/2018/wordml/cex" xmlns:w16cid="http://schemas.microsoft.com/office/word/2016/wordml/cid" xmlns:w16="http://schemas.microsoft.com/office/word/2018/wordml" xmlns:w16du="http://schemas.microsoft.com/office/word/2023/wordml/word16du" xmlns:w16sdtdh="http://schemas.microsoft.com/office/word/2020/wordml/sdtdatahash" xmlns:w16se="http://schemas.microsoft.com/office/word/2015/wordml/symex" xmlns:wpg="http://schemas.microsoft.com/office/word/2010/wordprocessingGroup" xmlns:wpi="http://schemas.microsoft.com/office/word/2010/wordprocessingInk" xmlns:wne="http://schemas.microsoft.com/office/word/2006/wordml" xmlns:wps="http://schemas.microsoft.com/office/word/2010/wordprocessingShape" mc:Ignorable="w14 w15 w16se w16cid w16 w16cex w16sdtdh w16du wp14">
+<w:numbering xmlns:wpc="http://schemas.microsoft.com/office/word/2010/wordprocessingCanvas" xmlns:cx="http://schemas.microsoft.com/office/drawing/2014/chartex" xmlns:cx1="http://schemas.microsoft.com/office/drawing/2015/9/8/chartex" xmlns:cx2="http://schemas.microsoft.com/office/drawing/2015/10/21/chartex" xmlns:cx3="http://schemas.microsoft.com/office/drawing/2016/5/9/chartex" xmlns:cx4="http://schemas.microsoft.com/office/drawing/2016/5/10/chartex" xmlns:cx5="http://schemas.microsoft.com/office/drawing/2016/5/11/chartex" xmlns:cx6="http://schemas.microsoft.com/office/drawing/2016/5/12/chartex" xmlns:cx7="http://schemas.microsoft.com/office/drawing/2016/5/13/chartex" xmlns:cx8="http://schemas.microsoft.com/office/drawing/2016/5/14/chartex" xmlns:mc="http://schemas.openxmlformats.org/markup-compatibility/2006" xmlns:aink="http://schemas.microsoft.com/office/drawing/2016/ink" xmlns:am3d="http://schemas.microsoft.com/office/drawing/2017/model3d" xmlns:o="urn:schemas-microsoft-com:office:office" xmlns:oel="http://schemas.microsoft.com/office/2019/extlst" xmlns:r="http://schemas.openxmlformats.org/officeDocument/2006/relationships" xmlns:m="http://schemas.openxmlformats.org/officeDocument/2006/math" xmlns:v="urn:schemas-microsoft-com:vml" xmlns:wp14="http://schemas.microsoft.com/office/word/2010/wordprocessingDrawing" xmlns:wp="http://schemas.openxmlformats.org/drawingml/2006/wordprocessingDrawing" xmlns:w10="urn:schemas-microsoft-com:office:word" xmlns:w="http://schemas.openxmlformats.org/wordprocessingml/2006/main" xmlns:w14="http://schemas.microsoft.com/office/word/2010/wordml" xmlns:w15="http://schemas.microsoft.com/office/word/2012/wordml" xmlns:w16cex="http://schemas.microsoft.com/office/word/2018/wordml/cex" xmlns:w16cid="http://schemas.microsoft.com/office/word/2016/wordml/cid" xmlns:w16="http://schemas.microsoft.com/office/word/2018/wordml" xmlns:w16du="http://schemas.microsoft.com/office/word/2023/wordml/word16du" xmlns:w16sdtdh="http://schemas.microsoft.com/office/word/2020/wordml/sdtdatahash" xmlns:w16sdtfl="http://schemas.microsoft.com/office/word/2024/wordml/sdtformatlock" xmlns:w16se="http://schemas.microsoft.com/office/word/2015/wordml/symex" xmlns:wpg="http://schemas.microsoft.com/office/word/2010/wordprocessingGroup" xmlns:wpi="http://schemas.microsoft.com/office/word/2010/wordprocessingInk" xmlns:wne="http://schemas.microsoft.com/office/word/2006/wordml" xmlns:wps="http://schemas.microsoft.com/office/word/2010/wordprocessingShape" mc:Ignorable="w14 w15 w16se w16cid w16 w16cex w16sdtdh w16sdtfl w16du wp14">
   <w:abstractNum w:abstractNumId="0" w15:restartNumberingAfterBreak="0">
     <w:nsid w:val="05762E98"/>
     <w:multiLevelType w:val="hybridMultilevel"/>
@@ -8008,7 +8046,7 @@
 </file>
 
 <file path=word/styles.xml><?xml version="1.0" encoding="utf-8"?>
-<w:styles xmlns:mc="http://schemas.openxmlformats.org/markup-compatibility/2006" xmlns:r="http://schemas.openxmlformats.org/officeDocument/2006/relationships" xmlns:w="http://schemas.openxmlformats.org/wordprocessingml/2006/main" xmlns:w14="http://schemas.microsoft.com/office/word/2010/wordml" xmlns:w15="http://schemas.microsoft.com/office/word/2012/wordml" xmlns:w16cex="http://schemas.microsoft.com/office/word/2018/wordml/cex" xmlns:w16cid="http://schemas.microsoft.com/office/word/2016/wordml/cid" xmlns:w16="http://schemas.microsoft.com/office/word/2018/wordml" xmlns:w16du="http://schemas.microsoft.com/office/word/2023/wordml/word16du" xmlns:w16sdtdh="http://schemas.microsoft.com/office/word/2020/wordml/sdtdatahash" xmlns:w16se="http://schemas.microsoft.com/office/word/2015/wordml/symex" mc:Ignorable="w14 w15 w16se w16cid w16 w16cex w16sdtdh w16du">
+<w:styles xmlns:mc="http://schemas.openxmlformats.org/markup-compatibility/2006" xmlns:r="http://schemas.openxmlformats.org/officeDocument/2006/relationships" xmlns:w="http://schemas.openxmlformats.org/wordprocessingml/2006/main" xmlns:w14="http://schemas.microsoft.com/office/word/2010/wordml" xmlns:w15="http://schemas.microsoft.com/office/word/2012/wordml" xmlns:w16cex="http://schemas.microsoft.com/office/word/2018/wordml/cex" xmlns:w16cid="http://schemas.microsoft.com/office/word/2016/wordml/cid" xmlns:w16="http://schemas.microsoft.com/office/word/2018/wordml" xmlns:w16du="http://schemas.microsoft.com/office/word/2023/wordml/word16du" xmlns:w16sdtdh="http://schemas.microsoft.com/office/word/2020/wordml/sdtdatahash" xmlns:w16sdtfl="http://schemas.microsoft.com/office/word/2024/wordml/sdtformatlock" xmlns:w16se="http://schemas.microsoft.com/office/word/2015/wordml/symex" mc:Ignorable="w14 w15 w16se w16cid w16 w16cex w16sdtdh w16sdtfl w16du">
   <w:docDefaults>
     <w:rPrDefault>
       <w:rPr>

</xml_diff>